<commit_message>
General Code & Documentation Update
Misc. Updates, along with code some buggy code for the admin login.
</commit_message>
<xml_diff>
--- a/Part 2/MP_P2_D1 Uncomp.docx
+++ b/Part 2/MP_P2_D1 Uncomp.docx
@@ -8052,6 +8052,17 @@
           <w:shd w:fill="auto" w:val="clear"/>
         </w:rPr>
       </w:pPr>
+      <w:r>
+        <w:rPr>
+          <w:rFonts w:ascii="Cambria" w:hAnsi="Cambria" w:cs="Cambria" w:eastAsia="Cambria"/>
+          <w:color w:val="auto"/>
+          <w:spacing w:val="0"/>
+          <w:position w:val="0"/>
+          <w:sz w:val="24"/>
+          <w:shd w:fill="auto" w:val="clear"/>
+        </w:rPr>
+        <w:t xml:space="preserve">This week I have, again, been mainly studying for the two Math tests I have in the next week or so. This has hindered my ability to get anything of real use done (although I somehow got some of the more nity gritty charts/diagrams finsihed earlier in the week) so I decided to focus on building a somewhat functional prototype in the small amounts of downtime I do actualy have. This meant trawling through forums on solutions, explanations and more problems pertaining to why my configuration of hardware wasn't working and how I could get it to work. Eventually I was lead to a github repositroy containing the source code for the newest raspbian kernel and issue posted by a user which was the exact embodiment of my problem and the problems any solution I had found may cause. He explained how there was no out of the box drivers for most touch screens and specifically eGalax Touchscreens (The one I'm using) and the only way to get them to work is to recompile your own kernel with added suport, which is finicky and has the added problem of needing to be recompiled each time a patch is released - not something any person who values there sanity and time wants to do. Thankfully by this point one of the moderators had flagged the issue and by the time I got to it it looks like the driver support has been added into the latest source code for the kernel. So it seems there may be hope yet for my project!</w:t>
+      </w:r>
     </w:p>
     <w:p>
       <w:pPr>
@@ -8068,7 +8079,12 @@
           <w:shd w:fill="auto" w:val="clear"/>
         </w:rPr>
       </w:pPr>
-      <w:r>
+    </w:p>
+    <w:p>
+      <w:pPr>
+        <w:spacing w:before="0" w:after="0" w:line="240"/>
+        <w:ind w:right="0" w:left="0" w:firstLine="0"/>
+        <w:jc w:val="left"/>
         <w:rPr>
           <w:rFonts w:ascii="Cambria" w:hAnsi="Cambria" w:cs="Cambria" w:eastAsia="Cambria"/>
           <w:i/>
@@ -8078,7 +8094,229 @@
           <w:sz w:val="24"/>
           <w:shd w:fill="auto" w:val="clear"/>
         </w:rPr>
+      </w:pPr>
+      <w:r>
+        <w:rPr>
+          <w:rFonts w:ascii="Cambria" w:hAnsi="Cambria" w:cs="Cambria" w:eastAsia="Cambria"/>
+          <w:i/>
+          <w:color w:val="808080"/>
+          <w:spacing w:val="0"/>
+          <w:position w:val="0"/>
+          <w:sz w:val="24"/>
+          <w:shd w:fill="auto" w:val="clear"/>
+        </w:rPr>
         <w:t xml:space="preserve">17/03/2015</w:t>
+      </w:r>
+    </w:p>
+    <w:p>
+      <w:pPr>
+        <w:spacing w:before="0" w:after="0" w:line="240"/>
+        <w:ind w:right="0" w:left="0" w:firstLine="0"/>
+        <w:jc w:val="left"/>
+        <w:rPr>
+          <w:rFonts w:ascii="Cambria" w:hAnsi="Cambria" w:cs="Cambria" w:eastAsia="Cambria"/>
+          <w:color w:val="auto"/>
+          <w:spacing w:val="0"/>
+          <w:position w:val="0"/>
+          <w:sz w:val="24"/>
+          <w:shd w:fill="auto" w:val="clear"/>
+        </w:rPr>
+      </w:pPr>
+      <w:r>
+        <w:rPr>
+          <w:rFonts w:ascii="Cambria" w:hAnsi="Cambria" w:cs="Cambria" w:eastAsia="Cambria"/>
+          <w:color w:val="auto"/>
+          <w:spacing w:val="0"/>
+          <w:position w:val="0"/>
+          <w:sz w:val="24"/>
+          <w:shd w:fill="auto" w:val="clear"/>
+        </w:rPr>
+        <w:t xml:space="preserve">Having finished all of my Maths exams I know have magnitudes more time to spend on my project, which means today I finished a lot more documentation (Yay I hear you say whilst reading this, I only hear this because I am now clinically insane). The list of now completed documentation (Drafted) is as follows:</w:t>
+      </w:r>
+    </w:p>
+    <w:p>
+      <w:pPr>
+        <w:numPr>
+          <w:ilvl w:val="0"/>
+          <w:numId w:val="74"/>
+        </w:numPr>
+        <w:spacing w:before="0" w:after="0" w:line="240"/>
+        <w:ind w:right="0" w:left="720" w:hanging="360"/>
+        <w:jc w:val="left"/>
+        <w:rPr>
+          <w:rFonts w:ascii="Cambria" w:hAnsi="Cambria" w:cs="Cambria" w:eastAsia="Cambria"/>
+          <w:i/>
+          <w:color w:val="auto"/>
+          <w:spacing w:val="0"/>
+          <w:position w:val="0"/>
+          <w:sz w:val="24"/>
+          <w:shd w:fill="auto" w:val="clear"/>
+        </w:rPr>
+      </w:pPr>
+      <w:r>
+        <w:rPr>
+          <w:rFonts w:ascii="Cambria" w:hAnsi="Cambria" w:cs="Cambria" w:eastAsia="Cambria"/>
+          <w:color w:val="auto"/>
+          <w:spacing w:val="0"/>
+          <w:position w:val="0"/>
+          <w:sz w:val="24"/>
+          <w:shd w:fill="auto" w:val="clear"/>
+        </w:rPr>
+        <w:t xml:space="preserve">System Flowcharts</w:t>
+      </w:r>
+    </w:p>
+    <w:p>
+      <w:pPr>
+        <w:numPr>
+          <w:ilvl w:val="0"/>
+          <w:numId w:val="74"/>
+        </w:numPr>
+        <w:spacing w:before="0" w:after="0" w:line="240"/>
+        <w:ind w:right="0" w:left="720" w:hanging="360"/>
+        <w:jc w:val="left"/>
+        <w:rPr>
+          <w:rFonts w:ascii="Cambria" w:hAnsi="Cambria" w:cs="Cambria" w:eastAsia="Cambria"/>
+          <w:i/>
+          <w:color w:val="auto"/>
+          <w:spacing w:val="0"/>
+          <w:position w:val="0"/>
+          <w:sz w:val="24"/>
+          <w:shd w:fill="auto" w:val="clear"/>
+        </w:rPr>
+      </w:pPr>
+      <w:r>
+        <w:rPr>
+          <w:rFonts w:ascii="Cambria" w:hAnsi="Cambria" w:cs="Cambria" w:eastAsia="Cambria"/>
+          <w:color w:val="auto"/>
+          <w:spacing w:val="0"/>
+          <w:position w:val="0"/>
+          <w:sz w:val="24"/>
+          <w:shd w:fill="auto" w:val="clear"/>
+        </w:rPr>
+        <w:t xml:space="preserve">Algorithms</w:t>
+      </w:r>
+    </w:p>
+    <w:p>
+      <w:pPr>
+        <w:numPr>
+          <w:ilvl w:val="0"/>
+          <w:numId w:val="74"/>
+        </w:numPr>
+        <w:spacing w:before="0" w:after="0" w:line="240"/>
+        <w:ind w:right="0" w:left="720" w:hanging="360"/>
+        <w:jc w:val="left"/>
+        <w:rPr>
+          <w:rFonts w:ascii="Cambria" w:hAnsi="Cambria" w:cs="Cambria" w:eastAsia="Cambria"/>
+          <w:i/>
+          <w:color w:val="auto"/>
+          <w:spacing w:val="0"/>
+          <w:position w:val="0"/>
+          <w:sz w:val="24"/>
+          <w:shd w:fill="auto" w:val="clear"/>
+        </w:rPr>
+      </w:pPr>
+      <w:r>
+        <w:rPr>
+          <w:rFonts w:ascii="Cambria" w:hAnsi="Cambria" w:cs="Cambria" w:eastAsia="Cambria"/>
+          <w:color w:val="auto"/>
+          <w:spacing w:val="0"/>
+          <w:position w:val="0"/>
+          <w:sz w:val="24"/>
+          <w:shd w:fill="auto" w:val="clear"/>
+        </w:rPr>
+        <w:t xml:space="preserve">Specifications and External Modules</w:t>
+      </w:r>
+    </w:p>
+    <w:p>
+      <w:pPr>
+        <w:numPr>
+          <w:ilvl w:val="0"/>
+          <w:numId w:val="74"/>
+        </w:numPr>
+        <w:spacing w:before="0" w:after="0" w:line="240"/>
+        <w:ind w:right="0" w:left="720" w:hanging="360"/>
+        <w:jc w:val="left"/>
+        <w:rPr>
+          <w:rFonts w:ascii="Cambria" w:hAnsi="Cambria" w:cs="Cambria" w:eastAsia="Cambria"/>
+          <w:i/>
+          <w:color w:val="auto"/>
+          <w:spacing w:val="0"/>
+          <w:position w:val="0"/>
+          <w:sz w:val="24"/>
+          <w:shd w:fill="auto" w:val="clear"/>
+        </w:rPr>
+      </w:pPr>
+      <w:r>
+        <w:rPr>
+          <w:rFonts w:ascii="Cambria" w:hAnsi="Cambria" w:cs="Cambria" w:eastAsia="Cambria"/>
+          <w:color w:val="auto"/>
+          <w:spacing w:val="0"/>
+          <w:position w:val="0"/>
+          <w:sz w:val="24"/>
+          <w:shd w:fill="auto" w:val="clear"/>
+        </w:rPr>
+        <w:t xml:space="preserve">File and Data Record Definitions</w:t>
+      </w:r>
+    </w:p>
+    <w:p>
+      <w:pPr>
+        <w:numPr>
+          <w:ilvl w:val="0"/>
+          <w:numId w:val="74"/>
+        </w:numPr>
+        <w:spacing w:before="0" w:after="0" w:line="240"/>
+        <w:ind w:right="0" w:left="720" w:hanging="360"/>
+        <w:jc w:val="left"/>
+        <w:rPr>
+          <w:rFonts w:ascii="Cambria" w:hAnsi="Cambria" w:cs="Cambria" w:eastAsia="Cambria"/>
+          <w:color w:val="auto"/>
+          <w:spacing w:val="0"/>
+          <w:position w:val="0"/>
+          <w:sz w:val="24"/>
+          <w:shd w:fill="auto" w:val="clear"/>
+        </w:rPr>
+      </w:pPr>
+      <w:r>
+        <w:rPr>
+          <w:rFonts w:ascii="Cambria" w:hAnsi="Cambria" w:cs="Cambria" w:eastAsia="Cambria"/>
+          <w:color w:val="auto"/>
+          <w:spacing w:val="0"/>
+          <w:position w:val="0"/>
+          <w:sz w:val="24"/>
+          <w:shd w:fill="auto" w:val="clear"/>
+        </w:rPr>
+        <w:t xml:space="preserve">Test Data</w:t>
+      </w:r>
+    </w:p>
+    <w:p>
+      <w:pPr>
+        <w:numPr>
+          <w:ilvl w:val="0"/>
+          <w:numId w:val="74"/>
+        </w:numPr>
+        <w:spacing w:before="0" w:after="0" w:line="240"/>
+        <w:ind w:right="0" w:left="720" w:hanging="360"/>
+        <w:jc w:val="left"/>
+        <w:rPr>
+          <w:rFonts w:ascii="Cambria" w:hAnsi="Cambria" w:cs="Cambria" w:eastAsia="Cambria"/>
+          <w:i/>
+          <w:color w:val="auto"/>
+          <w:spacing w:val="0"/>
+          <w:position w:val="0"/>
+          <w:sz w:val="24"/>
+          <w:shd w:fill="auto" w:val="clear"/>
+        </w:rPr>
+      </w:pPr>
+      <w:r>
+        <w:rPr>
+          <w:rFonts w:ascii="Cambria" w:hAnsi="Cambria" w:cs="Cambria" w:eastAsia="Cambria"/>
+          <w:color w:val="auto"/>
+          <w:spacing w:val="0"/>
+          <w:position w:val="0"/>
+          <w:sz w:val="24"/>
+          <w:shd w:fill="auto" w:val="clear"/>
+        </w:rPr>
+        <w:t xml:space="preserve">IPO Chart</w:t>
       </w:r>
     </w:p>
     <w:p>
@@ -27062,7 +27300,7 @@
       <w:pPr>
         <w:numPr>
           <w:ilvl w:val="0"/>
-          <w:numId w:val="288"/>
+          <w:numId w:val="291"/>
         </w:numPr>
         <w:spacing w:before="0" w:after="0" w:line="240"/>
         <w:ind w:right="0" w:left="720" w:hanging="360"/>
@@ -27092,7 +27330,7 @@
       <w:pPr>
         <w:numPr>
           <w:ilvl w:val="0"/>
-          <w:numId w:val="288"/>
+          <w:numId w:val="291"/>
         </w:numPr>
         <w:spacing w:before="0" w:after="0" w:line="240"/>
         <w:ind w:right="0" w:left="720" w:hanging="360"/>
@@ -27122,7 +27360,7 @@
       <w:pPr>
         <w:numPr>
           <w:ilvl w:val="0"/>
-          <w:numId w:val="288"/>
+          <w:numId w:val="291"/>
         </w:numPr>
         <w:spacing w:before="0" w:after="0" w:line="240"/>
         <w:ind w:right="0" w:left="1440" w:hanging="360"/>
@@ -27152,7 +27390,7 @@
       <w:pPr>
         <w:numPr>
           <w:ilvl w:val="0"/>
-          <w:numId w:val="288"/>
+          <w:numId w:val="291"/>
         </w:numPr>
         <w:spacing w:before="0" w:after="0" w:line="240"/>
         <w:ind w:right="0" w:left="2160" w:hanging="360"/>
@@ -27182,7 +27420,7 @@
       <w:pPr>
         <w:numPr>
           <w:ilvl w:val="0"/>
-          <w:numId w:val="288"/>
+          <w:numId w:val="291"/>
         </w:numPr>
         <w:spacing w:before="0" w:after="0" w:line="240"/>
         <w:ind w:right="0" w:left="2160" w:hanging="360"/>
@@ -27212,7 +27450,7 @@
       <w:pPr>
         <w:numPr>
           <w:ilvl w:val="0"/>
-          <w:numId w:val="288"/>
+          <w:numId w:val="291"/>
         </w:numPr>
         <w:spacing w:before="0" w:after="0" w:line="240"/>
         <w:ind w:right="0" w:left="2160" w:hanging="360"/>
@@ -27242,7 +27480,7 @@
       <w:pPr>
         <w:numPr>
           <w:ilvl w:val="0"/>
-          <w:numId w:val="288"/>
+          <w:numId w:val="291"/>
         </w:numPr>
         <w:spacing w:before="0" w:after="0" w:line="240"/>
         <w:ind w:right="0" w:left="1440" w:hanging="360"/>
@@ -28719,7 +28957,7 @@
       <w:pPr>
         <w:numPr>
           <w:ilvl w:val="0"/>
-          <w:numId w:val="311"/>
+          <w:numId w:val="314"/>
         </w:numPr>
         <w:spacing w:before="0" w:after="0" w:line="240"/>
         <w:ind w:right="0" w:left="720" w:hanging="360"/>
@@ -28743,152 +28981,6 @@
           <w:shd w:fill="auto" w:val="clear"/>
         </w:rPr>
         <w:t xml:space="preserve">LIBNFC</w:t>
-      </w:r>
-    </w:p>
-    <w:p>
-      <w:pPr>
-        <w:numPr>
-          <w:ilvl w:val="0"/>
-          <w:numId w:val="311"/>
-        </w:numPr>
-        <w:spacing w:before="0" w:after="0" w:line="240"/>
-        <w:ind w:right="0" w:left="720" w:hanging="360"/>
-        <w:jc w:val="left"/>
-        <w:rPr>
-          <w:rFonts w:ascii="Cambria" w:hAnsi="Cambria" w:cs="Cambria" w:eastAsia="Cambria"/>
-          <w:color w:val="auto"/>
-          <w:spacing w:val="0"/>
-          <w:position w:val="0"/>
-          <w:sz w:val="24"/>
-          <w:shd w:fill="auto" w:val="clear"/>
-        </w:rPr>
-      </w:pPr>
-      <w:r>
-        <w:rPr>
-          <w:rFonts w:ascii="Cambria" w:hAnsi="Cambria" w:cs="Cambria" w:eastAsia="Cambria"/>
-          <w:color w:val="auto"/>
-          <w:spacing w:val="0"/>
-          <w:position w:val="0"/>
-          <w:sz w:val="24"/>
-          <w:shd w:fill="auto" w:val="clear"/>
-        </w:rPr>
-        <w:t xml:space="preserve">Python Libraries (All part of the Standard Libraries)</w:t>
-      </w:r>
-    </w:p>
-    <w:p>
-      <w:pPr>
-        <w:numPr>
-          <w:ilvl w:val="0"/>
-          <w:numId w:val="311"/>
-        </w:numPr>
-        <w:spacing w:before="0" w:after="0" w:line="240"/>
-        <w:ind w:right="0" w:left="1440" w:hanging="360"/>
-        <w:jc w:val="left"/>
-        <w:rPr>
-          <w:rFonts w:ascii="Cambria" w:hAnsi="Cambria" w:cs="Cambria" w:eastAsia="Cambria"/>
-          <w:color w:val="auto"/>
-          <w:spacing w:val="0"/>
-          <w:position w:val="0"/>
-          <w:sz w:val="24"/>
-          <w:shd w:fill="auto" w:val="clear"/>
-        </w:rPr>
-      </w:pPr>
-      <w:r>
-        <w:rPr>
-          <w:rFonts w:ascii="Cambria" w:hAnsi="Cambria" w:cs="Cambria" w:eastAsia="Cambria"/>
-          <w:color w:val="auto"/>
-          <w:spacing w:val="0"/>
-          <w:position w:val="0"/>
-          <w:sz w:val="24"/>
-          <w:shd w:fill="auto" w:val="clear"/>
-        </w:rPr>
-        <w:t xml:space="preserve">Commands</w:t>
-      </w:r>
-    </w:p>
-    <w:p>
-      <w:pPr>
-        <w:numPr>
-          <w:ilvl w:val="0"/>
-          <w:numId w:val="311"/>
-        </w:numPr>
-        <w:spacing w:before="0" w:after="0" w:line="240"/>
-        <w:ind w:right="0" w:left="1440" w:hanging="360"/>
-        <w:jc w:val="left"/>
-        <w:rPr>
-          <w:rFonts w:ascii="Cambria" w:hAnsi="Cambria" w:cs="Cambria" w:eastAsia="Cambria"/>
-          <w:color w:val="auto"/>
-          <w:spacing w:val="0"/>
-          <w:position w:val="0"/>
-          <w:sz w:val="24"/>
-          <w:shd w:fill="auto" w:val="clear"/>
-        </w:rPr>
-      </w:pPr>
-      <w:r>
-        <w:rPr>
-          <w:rFonts w:ascii="Cambria" w:hAnsi="Cambria" w:cs="Cambria" w:eastAsia="Cambria"/>
-          <w:color w:val="auto"/>
-          <w:spacing w:val="0"/>
-          <w:position w:val="0"/>
-          <w:sz w:val="24"/>
-          <w:shd w:fill="auto" w:val="clear"/>
-        </w:rPr>
-        <w:t xml:space="preserve">Time</w:t>
-      </w:r>
-    </w:p>
-    <w:p>
-      <w:pPr>
-        <w:numPr>
-          <w:ilvl w:val="0"/>
-          <w:numId w:val="311"/>
-        </w:numPr>
-        <w:spacing w:before="0" w:after="0" w:line="240"/>
-        <w:ind w:right="0" w:left="1440" w:hanging="360"/>
-        <w:jc w:val="left"/>
-        <w:rPr>
-          <w:rFonts w:ascii="Cambria" w:hAnsi="Cambria" w:cs="Cambria" w:eastAsia="Cambria"/>
-          <w:color w:val="auto"/>
-          <w:spacing w:val="0"/>
-          <w:position w:val="0"/>
-          <w:sz w:val="24"/>
-          <w:shd w:fill="auto" w:val="clear"/>
-        </w:rPr>
-      </w:pPr>
-      <w:r>
-        <w:rPr>
-          <w:rFonts w:ascii="Cambria" w:hAnsi="Cambria" w:cs="Cambria" w:eastAsia="Cambria"/>
-          <w:color w:val="auto"/>
-          <w:spacing w:val="0"/>
-          <w:position w:val="0"/>
-          <w:sz w:val="24"/>
-          <w:shd w:fill="auto" w:val="clear"/>
-        </w:rPr>
-        <w:t xml:space="preserve">Tkinter</w:t>
-      </w:r>
-    </w:p>
-    <w:p>
-      <w:pPr>
-        <w:spacing w:before="0" w:after="0" w:line="240"/>
-        <w:ind w:right="0" w:left="0" w:firstLine="0"/>
-        <w:jc w:val="left"/>
-        <w:rPr>
-          <w:rFonts w:ascii="Cambria" w:hAnsi="Cambria" w:cs="Cambria" w:eastAsia="Cambria"/>
-          <w:color w:val="auto"/>
-          <w:spacing w:val="0"/>
-          <w:position w:val="0"/>
-          <w:sz w:val="24"/>
-          <w:shd w:fill="auto" w:val="clear"/>
-        </w:rPr>
-      </w:pPr>
-      <w:r>
-        <w:rPr>
-          <w:rFonts w:ascii="Cambria" w:hAnsi="Cambria" w:cs="Cambria" w:eastAsia="Cambria"/>
-          <w:color w:val="auto"/>
-          <w:spacing w:val="0"/>
-          <w:position w:val="0"/>
-          <w:sz w:val="24"/>
-          <w:shd w:fill="auto" w:val="clear"/>
-        </w:rPr>
-        <w:t xml:space="preserve">Specifications:</w:t>
       </w:r>
     </w:p>
     <w:p>
@@ -28918,7 +29010,7 @@
           <w:sz w:val="24"/>
           <w:shd w:fill="auto" w:val="clear"/>
         </w:rPr>
-        <w:t xml:space="preserve">Raspberry Pi Model A+ (Model A, B and B+ may work but I have not tested them)</w:t>
+        <w:t xml:space="preserve">Python Libraries (All part of the Standard Libraries)</w:t>
       </w:r>
     </w:p>
     <w:p>
@@ -28928,7 +29020,7 @@
           <w:numId w:val="314"/>
         </w:numPr>
         <w:spacing w:before="0" w:after="0" w:line="240"/>
-        <w:ind w:right="0" w:left="720" w:hanging="360"/>
+        <w:ind w:right="0" w:left="1440" w:hanging="360"/>
         <w:jc w:val="left"/>
         <w:rPr>
           <w:rFonts w:ascii="Cambria" w:hAnsi="Cambria" w:cs="Cambria" w:eastAsia="Cambria"/>
@@ -28948,7 +29040,7 @@
           <w:sz w:val="24"/>
           <w:shd w:fill="auto" w:val="clear"/>
         </w:rPr>
-        <w:t xml:space="preserve">Raspian Wheezy OS (Other OS’s would require other drivers that I have not tested)</w:t>
+        <w:t xml:space="preserve">Commands</w:t>
       </w:r>
     </w:p>
     <w:p>
@@ -28958,7 +29050,7 @@
           <w:numId w:val="314"/>
         </w:numPr>
         <w:spacing w:before="0" w:after="0" w:line="240"/>
-        <w:ind w:right="0" w:left="720" w:hanging="360"/>
+        <w:ind w:right="0" w:left="1440" w:hanging="360"/>
         <w:jc w:val="left"/>
         <w:rPr>
           <w:rFonts w:ascii="Cambria" w:hAnsi="Cambria" w:cs="Cambria" w:eastAsia="Cambria"/>
@@ -28978,7 +29070,7 @@
           <w:sz w:val="24"/>
           <w:shd w:fill="auto" w:val="clear"/>
         </w:rPr>
-        <w:t xml:space="preserve">Libnfc V 1.7 </w:t>
+        <w:t xml:space="preserve">Time</w:t>
       </w:r>
     </w:p>
     <w:p>
@@ -28986,6 +29078,152 @@
         <w:numPr>
           <w:ilvl w:val="0"/>
           <w:numId w:val="314"/>
+        </w:numPr>
+        <w:spacing w:before="0" w:after="0" w:line="240"/>
+        <w:ind w:right="0" w:left="1440" w:hanging="360"/>
+        <w:jc w:val="left"/>
+        <w:rPr>
+          <w:rFonts w:ascii="Cambria" w:hAnsi="Cambria" w:cs="Cambria" w:eastAsia="Cambria"/>
+          <w:color w:val="auto"/>
+          <w:spacing w:val="0"/>
+          <w:position w:val="0"/>
+          <w:sz w:val="24"/>
+          <w:shd w:fill="auto" w:val="clear"/>
+        </w:rPr>
+      </w:pPr>
+      <w:r>
+        <w:rPr>
+          <w:rFonts w:ascii="Cambria" w:hAnsi="Cambria" w:cs="Cambria" w:eastAsia="Cambria"/>
+          <w:color w:val="auto"/>
+          <w:spacing w:val="0"/>
+          <w:position w:val="0"/>
+          <w:sz w:val="24"/>
+          <w:shd w:fill="auto" w:val="clear"/>
+        </w:rPr>
+        <w:t xml:space="preserve">Tkinter</w:t>
+      </w:r>
+    </w:p>
+    <w:p>
+      <w:pPr>
+        <w:spacing w:before="0" w:after="0" w:line="240"/>
+        <w:ind w:right="0" w:left="0" w:firstLine="0"/>
+        <w:jc w:val="left"/>
+        <w:rPr>
+          <w:rFonts w:ascii="Cambria" w:hAnsi="Cambria" w:cs="Cambria" w:eastAsia="Cambria"/>
+          <w:color w:val="auto"/>
+          <w:spacing w:val="0"/>
+          <w:position w:val="0"/>
+          <w:sz w:val="24"/>
+          <w:shd w:fill="auto" w:val="clear"/>
+        </w:rPr>
+      </w:pPr>
+      <w:r>
+        <w:rPr>
+          <w:rFonts w:ascii="Cambria" w:hAnsi="Cambria" w:cs="Cambria" w:eastAsia="Cambria"/>
+          <w:color w:val="auto"/>
+          <w:spacing w:val="0"/>
+          <w:position w:val="0"/>
+          <w:sz w:val="24"/>
+          <w:shd w:fill="auto" w:val="clear"/>
+        </w:rPr>
+        <w:t xml:space="preserve">Specifications:</w:t>
+      </w:r>
+    </w:p>
+    <w:p>
+      <w:pPr>
+        <w:numPr>
+          <w:ilvl w:val="0"/>
+          <w:numId w:val="317"/>
+        </w:numPr>
+        <w:spacing w:before="0" w:after="0" w:line="240"/>
+        <w:ind w:right="0" w:left="720" w:hanging="360"/>
+        <w:jc w:val="left"/>
+        <w:rPr>
+          <w:rFonts w:ascii="Cambria" w:hAnsi="Cambria" w:cs="Cambria" w:eastAsia="Cambria"/>
+          <w:color w:val="auto"/>
+          <w:spacing w:val="0"/>
+          <w:position w:val="0"/>
+          <w:sz w:val="24"/>
+          <w:shd w:fill="auto" w:val="clear"/>
+        </w:rPr>
+      </w:pPr>
+      <w:r>
+        <w:rPr>
+          <w:rFonts w:ascii="Cambria" w:hAnsi="Cambria" w:cs="Cambria" w:eastAsia="Cambria"/>
+          <w:color w:val="auto"/>
+          <w:spacing w:val="0"/>
+          <w:position w:val="0"/>
+          <w:sz w:val="24"/>
+          <w:shd w:fill="auto" w:val="clear"/>
+        </w:rPr>
+        <w:t xml:space="preserve">Raspberry Pi Model A+ (Model A, B and B+ may work but I have not tested them)</w:t>
+      </w:r>
+    </w:p>
+    <w:p>
+      <w:pPr>
+        <w:numPr>
+          <w:ilvl w:val="0"/>
+          <w:numId w:val="317"/>
+        </w:numPr>
+        <w:spacing w:before="0" w:after="0" w:line="240"/>
+        <w:ind w:right="0" w:left="720" w:hanging="360"/>
+        <w:jc w:val="left"/>
+        <w:rPr>
+          <w:rFonts w:ascii="Cambria" w:hAnsi="Cambria" w:cs="Cambria" w:eastAsia="Cambria"/>
+          <w:color w:val="auto"/>
+          <w:spacing w:val="0"/>
+          <w:position w:val="0"/>
+          <w:sz w:val="24"/>
+          <w:shd w:fill="auto" w:val="clear"/>
+        </w:rPr>
+      </w:pPr>
+      <w:r>
+        <w:rPr>
+          <w:rFonts w:ascii="Cambria" w:hAnsi="Cambria" w:cs="Cambria" w:eastAsia="Cambria"/>
+          <w:color w:val="auto"/>
+          <w:spacing w:val="0"/>
+          <w:position w:val="0"/>
+          <w:sz w:val="24"/>
+          <w:shd w:fill="auto" w:val="clear"/>
+        </w:rPr>
+        <w:t xml:space="preserve">Raspian Wheezy OS (Other OS’s would require other drivers that I have not tested)</w:t>
+      </w:r>
+    </w:p>
+    <w:p>
+      <w:pPr>
+        <w:numPr>
+          <w:ilvl w:val="0"/>
+          <w:numId w:val="317"/>
+        </w:numPr>
+        <w:spacing w:before="0" w:after="0" w:line="240"/>
+        <w:ind w:right="0" w:left="720" w:hanging="360"/>
+        <w:jc w:val="left"/>
+        <w:rPr>
+          <w:rFonts w:ascii="Cambria" w:hAnsi="Cambria" w:cs="Cambria" w:eastAsia="Cambria"/>
+          <w:color w:val="auto"/>
+          <w:spacing w:val="0"/>
+          <w:position w:val="0"/>
+          <w:sz w:val="24"/>
+          <w:shd w:fill="auto" w:val="clear"/>
+        </w:rPr>
+      </w:pPr>
+      <w:r>
+        <w:rPr>
+          <w:rFonts w:ascii="Cambria" w:hAnsi="Cambria" w:cs="Cambria" w:eastAsia="Cambria"/>
+          <w:color w:val="auto"/>
+          <w:spacing w:val="0"/>
+          <w:position w:val="0"/>
+          <w:sz w:val="24"/>
+          <w:shd w:fill="auto" w:val="clear"/>
+        </w:rPr>
+        <w:t xml:space="preserve">Libnfc V 1.7 </w:t>
+      </w:r>
+    </w:p>
+    <w:p>
+      <w:pPr>
+        <w:numPr>
+          <w:ilvl w:val="0"/>
+          <w:numId w:val="317"/>
         </w:numPr>
         <w:spacing w:before="0" w:after="0" w:line="240"/>
         <w:ind w:right="0" w:left="720" w:hanging="360"/>
@@ -32018,76 +32256,86 @@
       <w:lvlText w:val="•"/>
     </w:lvl>
   </w:abstractNum>
+  <w:abstractNum w:abstractNumId="144">
+    <w:lvl w:ilvl="0">
+      <w:start w:val="1"/>
+      <w:numFmt w:val="bullet"/>
+      <w:lvlText w:val="•"/>
+    </w:lvl>
+  </w:abstractNum>
   <w:num w:numId="3">
+    <w:abstractNumId w:val="144"/>
+  </w:num>
+  <w:num w:numId="13">
     <w:abstractNumId w:val="138"/>
   </w:num>
-  <w:num w:numId="13">
+  <w:num w:numId="15">
     <w:abstractNumId w:val="132"/>
   </w:num>
-  <w:num w:numId="15">
+  <w:num w:numId="17">
     <w:abstractNumId w:val="126"/>
   </w:num>
-  <w:num w:numId="17">
+  <w:num w:numId="19">
     <w:abstractNumId w:val="120"/>
   </w:num>
-  <w:num w:numId="19">
+  <w:num w:numId="22">
     <w:abstractNumId w:val="114"/>
   </w:num>
-  <w:num w:numId="22">
+  <w:num w:numId="25">
     <w:abstractNumId w:val="108"/>
   </w:num>
-  <w:num w:numId="25">
+  <w:num w:numId="27">
     <w:abstractNumId w:val="102"/>
   </w:num>
-  <w:num w:numId="27">
+  <w:num w:numId="29">
     <w:abstractNumId w:val="96"/>
   </w:num>
-  <w:num w:numId="29">
+  <w:num w:numId="31">
     <w:abstractNumId w:val="90"/>
   </w:num>
-  <w:num w:numId="31">
+  <w:num w:numId="33">
     <w:abstractNumId w:val="84"/>
   </w:num>
-  <w:num w:numId="33">
+  <w:num w:numId="35">
     <w:abstractNumId w:val="78"/>
   </w:num>
-  <w:num w:numId="35">
+  <w:num w:numId="37">
     <w:abstractNumId w:val="72"/>
   </w:num>
-  <w:num w:numId="37">
+  <w:num w:numId="54">
     <w:abstractNumId w:val="66"/>
   </w:num>
-  <w:num w:numId="54">
+  <w:num w:numId="56">
     <w:abstractNumId w:val="60"/>
   </w:num>
-  <w:num w:numId="56">
+  <w:num w:numId="58">
     <w:abstractNumId w:val="54"/>
   </w:num>
-  <w:num w:numId="58">
+  <w:num w:numId="60">
     <w:abstractNumId w:val="48"/>
   </w:num>
-  <w:num w:numId="60">
+  <w:num w:numId="64">
     <w:abstractNumId w:val="42"/>
   </w:num>
-  <w:num w:numId="64">
+  <w:num w:numId="66">
     <w:abstractNumId w:val="36"/>
   </w:num>
-  <w:num w:numId="66">
+  <w:num w:numId="68">
     <w:abstractNumId w:val="30"/>
   </w:num>
-  <w:num w:numId="68">
+  <w:num w:numId="71">
     <w:abstractNumId w:val="24"/>
   </w:num>
-  <w:num w:numId="71">
+  <w:num w:numId="74">
     <w:abstractNumId w:val="18"/>
   </w:num>
-  <w:num w:numId="288">
+  <w:num w:numId="291">
     <w:abstractNumId w:val="12"/>
   </w:num>
-  <w:num w:numId="311">
+  <w:num w:numId="314">
     <w:abstractNumId w:val="6"/>
   </w:num>
-  <w:num w:numId="314">
+  <w:num w:numId="317">
     <w:abstractNumId w:val="0"/>
   </w:num>
 </w:numbering>

</xml_diff>